<commit_message>
Se hicieron los reportes
Empleado y proveedor , se obto por quitar la direccion del proveedor en el reporte factura
</commit_message>
<xml_diff>
--- a/Bases-de-datos-B AVANCE REPORTES.docx
+++ b/Bases-de-datos-B AVANCE REPORTES.docx
@@ -70,7 +70,10 @@
                             </w:r>
                             <w:proofErr w:type="gramEnd"/>
                             <w:r>
-                              <w:t xml:space="preserve"> de productos</w:t>
+                              <w:t xml:space="preserve"> </w:t>
+                            </w:r>
+                            <w:r>
+                              <w:t>de productos</w:t>
                             </w:r>
                           </w:p>
                         </w:txbxContent>
@@ -106,7 +109,10 @@
                       </w:r>
                       <w:proofErr w:type="gramEnd"/>
                       <w:r>
-                        <w:t xml:space="preserve"> de productos</w:t>
+                        <w:t xml:space="preserve"> </w:t>
+                      </w:r>
+                      <w:r>
+                        <w:t>de productos</w:t>
                       </w:r>
                     </w:p>
                   </w:txbxContent>
@@ -167,7 +173,10 @@
                             </w:r>
                             <w:proofErr w:type="gramEnd"/>
                             <w:r>
-                              <w:t xml:space="preserve"> de precio</w:t>
+                              <w:t xml:space="preserve"> </w:t>
+                            </w:r>
+                            <w:r>
+                              <w:t>de venta</w:t>
                             </w:r>
                           </w:p>
                         </w:txbxContent>
@@ -199,7 +208,10 @@
                       </w:r>
                       <w:proofErr w:type="gramEnd"/>
                       <w:r>
-                        <w:t xml:space="preserve"> de precio</w:t>
+                        <w:t xml:space="preserve"> </w:t>
+                      </w:r>
+                      <w:r>
+                        <w:t>de venta</w:t>
                       </w:r>
                     </w:p>
                   </w:txbxContent>
@@ -295,6 +307,7 @@
       <w:r>
         <w:rPr>
           <w:noProof/>
+          <w:lang w:eastAsia="es-MX"/>
         </w:rPr>
         <mc:AlternateContent>
           <mc:Choice Requires="wps">
@@ -487,6 +500,7 @@
       <w:r>
         <w:rPr>
           <w:noProof/>
+          <w:lang w:eastAsia="es-MX"/>
         </w:rPr>
         <mc:AlternateContent>
           <mc:Choice Requires="wps">
@@ -556,28 +570,16 @@
                           </w:p>
                           <w:p>
                             <w:r>
-                              <w:t>Dirección</w:t>
-                            </w:r>
-                            <w:r>
-                              <w:t xml:space="preserve"> </w:t>
-                            </w:r>
-                            <w:proofErr w:type="gramStart"/>
-                            <w:r>
-                              <w:t>Proveedor</w:t>
-                            </w:r>
-                            <w:r>
-                              <w:t>:_</w:t>
-                            </w:r>
-                            <w:proofErr w:type="gramEnd"/>
-                            <w:r>
-                              <w:t>____________________________</w:t>
-                            </w:r>
-                            <w:r>
-                              <w:tab/>
-                            </w:r>
-                            <w:r>
-                              <w:t>Fecha de venta________________</w:t>
-                            </w:r>
+                              <w:t xml:space="preserve">Fecha de </w:t>
+                            </w:r>
+                            <w:r>
+                              <w:t>venta________________</w:t>
+                            </w:r>
+                            <w:r>
+                              <w:t>__________________</w:t>
+                            </w:r>
+                            <w:bookmarkStart w:id="0" w:name="_GoBack"/>
+                            <w:bookmarkEnd w:id="0"/>
                           </w:p>
                           <w:p/>
                           <w:tbl>
@@ -722,28 +724,16 @@
                     </w:p>
                     <w:p>
                       <w:r>
-                        <w:t>Dirección</w:t>
-                      </w:r>
-                      <w:r>
-                        <w:t xml:space="preserve"> </w:t>
-                      </w:r>
-                      <w:proofErr w:type="gramStart"/>
-                      <w:r>
-                        <w:t>Proveedor</w:t>
-                      </w:r>
-                      <w:r>
-                        <w:t>:_</w:t>
-                      </w:r>
-                      <w:proofErr w:type="gramEnd"/>
-                      <w:r>
-                        <w:t>____________________________</w:t>
-                      </w:r>
-                      <w:r>
-                        <w:tab/>
-                      </w:r>
-                      <w:r>
-                        <w:t>Fecha de venta________________</w:t>
-                      </w:r>
+                        <w:t xml:space="preserve">Fecha de </w:t>
+                      </w:r>
+                      <w:r>
+                        <w:t>venta________________</w:t>
+                      </w:r>
+                      <w:r>
+                        <w:t>__________________</w:t>
+                      </w:r>
+                      <w:bookmarkStart w:id="1" w:name="_GoBack"/>
+                      <w:bookmarkEnd w:id="1"/>
                     </w:p>
                     <w:p/>
                     <w:tbl>
@@ -908,8 +898,6 @@
       <w:r>
         <w:t>proveedor, Filtro</w:t>
       </w:r>
-      <w:bookmarkStart w:id="0" w:name="_GoBack"/>
-      <w:bookmarkEnd w:id="0"/>
       <w:r>
         <w:t xml:space="preserve"> nombre proveedor</w:t>
       </w:r>
@@ -1008,6 +996,7 @@
       <w:r>
         <w:rPr>
           <w:noProof/>
+          <w:lang w:eastAsia="es-MX"/>
         </w:rPr>
         <mc:AlternateContent>
           <mc:Choice Requires="wps">
@@ -1479,6 +1468,7 @@
       <w:r>
         <w:rPr>
           <w:noProof/>
+          <w:lang w:eastAsia="es-MX"/>
         </w:rPr>
         <mc:AlternateContent>
           <mc:Choice Requires="wps">
@@ -1630,10 +1620,7 @@
                             </w:r>
                             <w:r>
                               <w:tab/>
-                              <w:t>Puesto</w:t>
-                            </w:r>
-                            <w:r>
-                              <w:t>: ______________________________</w:t>
+                              <w:t>Puesto: ______________________________</w:t>
                             </w:r>
                           </w:p>
                           <w:p>
@@ -1645,13 +1632,7 @@
                             </w:r>
                             <w:r>
                               <w:tab/>
-                              <w:t xml:space="preserve">Fecha de </w:t>
-                            </w:r>
-                            <w:r>
-                              <w:t>nacimiento</w:t>
-                            </w:r>
-                            <w:r>
-                              <w:t>________________</w:t>
+                              <w:t>Fecha de nacimiento________________</w:t>
                             </w:r>
                           </w:p>
                           <w:p>
@@ -1739,7 +1720,7 @@
                                     <pic:cNvPicPr/>
                                   </pic:nvPicPr>
                                   <pic:blipFill>
-                                    <a:blip r:embed="rId5">
+                                    <a:blip r:embed="rId6">
                                       <a:extLst>
                                         <a:ext uri="{28A0092B-C50C-407E-A947-70E740481C1C}">
                                           <a14:useLocalDpi xmlns:a14="http://schemas.microsoft.com/office/drawing/2010/main" val="0"/>

</xml_diff>